<commit_message>
Added ER diagram and Class diagram
</commit_message>
<xml_diff>
--- a/Event-Management-SRS.docx
+++ b/Event-Management-SRS.docx
@@ -279,7 +279,23 @@
           <w:w w:val="95"/>
           <w:sz w:val="42"/>
         </w:rPr>
-        <w:t>Barath S M</w:t>
+        <w:t>B</w:t>
+      </w:r>
+      <w:r>
+        <w:rPr>
+          <w:i/>
+          <w:w w:val="95"/>
+          <w:sz w:val="42"/>
+        </w:rPr>
+        <w:t>h</w:t>
+      </w:r>
+      <w:r>
+        <w:rPr>
+          <w:i/>
+          <w:w w:val="95"/>
+          <w:sz w:val="42"/>
+        </w:rPr>
+        <w:t>arath S M</w:t>
       </w:r>
     </w:p>
     <w:p>
@@ -505,7 +521,7 @@
                     <pic:cNvPicPr/>
                   </pic:nvPicPr>
                   <pic:blipFill>
-                    <a:blip r:embed="rId5" cstate="print"/>
+                    <a:blip r:embed="rId6" cstate="print"/>
                     <a:stretch>
                       <a:fillRect/>
                     </a:stretch>
@@ -673,7 +689,7 @@
                     <pic:cNvPicPr/>
                   </pic:nvPicPr>
                   <pic:blipFill>
-                    <a:blip r:embed="rId5" cstate="print"/>
+                    <a:blip r:embed="rId6" cstate="print"/>
                     <a:stretch>
                       <a:fillRect/>
                     </a:stretch>
@@ -829,7 +845,7 @@
                     <pic:cNvPicPr/>
                   </pic:nvPicPr>
                   <pic:blipFill>
-                    <a:blip r:embed="rId6" cstate="print"/>
+                    <a:blip r:embed="rId7" cstate="print"/>
                     <a:stretch>
                       <a:fillRect/>
                     </a:stretch>
@@ -1321,7 +1337,7 @@
                     <pic:cNvPicPr/>
                   </pic:nvPicPr>
                   <pic:blipFill>
-                    <a:blip r:embed="rId6" cstate="print"/>
+                    <a:blip r:embed="rId7" cstate="print"/>
                     <a:stretch>
                       <a:fillRect/>
                     </a:stretch>
@@ -1362,7 +1378,7 @@
                     <pic:cNvPicPr/>
                   </pic:nvPicPr>
                   <pic:blipFill>
-                    <a:blip r:embed="rId7" cstate="print"/>
+                    <a:blip r:embed="rId8" cstate="print"/>
                     <a:stretch>
                       <a:fillRect/>
                     </a:stretch>
@@ -1698,7 +1714,7 @@
                     <pic:cNvPicPr/>
                   </pic:nvPicPr>
                   <pic:blipFill>
-                    <a:blip r:embed="rId8" cstate="print"/>
+                    <a:blip r:embed="rId9" cstate="print"/>
                     <a:stretch>
                       <a:fillRect/>
                     </a:stretch>
@@ -1734,7 +1750,7 @@
           <w:sz w:val="24"/>
         </w:rPr>
       </w:pPr>
-      <w:hyperlink r:id="rId9">
+      <w:hyperlink r:id="rId10">
         <w:r>
           <w:rPr>
             <w:b/>
@@ -1755,7 +1771,7 @@
           <w:sz w:val="24"/>
         </w:rPr>
       </w:pPr>
-      <w:hyperlink r:id="rId10">
+      <w:hyperlink r:id="rId11">
         <w:r>
           <w:rPr>
             <w:b/>
@@ -2014,24 +2030,62 @@
         <w:jc w:val="both"/>
       </w:pPr>
       <w:r>
-        <w:t>The Online Event Management System provides instant access to real-time information regarding available events and user details, with the core objective of minimizing manual efforts. This software is proficient in handling event registrations, participant attendance, fee calculations, and generating reports tailored to user specifications. The Event Organizer functions as the administrator, overseeing participants and managing event logistics. The system records the status of participant registrations and attendance, allowing the Organizer to retrieve information as required. Furthermore, authorized participants have the capability to view their account information within the system.</w:t>
+        <w:t>The Event Management System provides instant access to real-time information regarding available events and user details, with the core objective of minimizing manual efforts. This software is proficient in handling event registrations, participant attendance, fee calculations, and generating reports tailored to user specifications. The Event Organizer functions as the administrator, overseeing participants and managing event logistics. The system records the status of participant registrations and attendance, allowing the Organizer to retrieve information as required. Furthermore, authorized participants have the capability to view their account information within the system.</w:t>
       </w:r>
     </w:p>
     <w:p>
       <w:pPr>
         <w:pStyle w:val="BodyText"/>
         <w:spacing w:line="276" w:lineRule="auto"/>
-        <w:ind w:left="840" w:right="837"/>
-        <w:jc w:val="both"/>
-      </w:pPr>
-    </w:p>
-    <w:p>
-      <w:pPr>
-        <w:pStyle w:val="BodyText"/>
-        <w:spacing w:line="276" w:lineRule="auto"/>
-        <w:ind w:left="0" w:right="837"/>
-        <w:jc w:val="both"/>
-      </w:pPr>
+        <w:ind w:left="839" w:right="837"/>
+      </w:pPr>
+      <w:r>
+        <w:rPr>
+          <w:noProof/>
+        </w:rPr>
+        <w:lastRenderedPageBreak/>
+        <w:drawing>
+          <wp:inline distT="0" distB="0" distL="0" distR="0" wp14:anchorId="5E3453A1" wp14:editId="1D9AEB9F">
+            <wp:extent cx="6655307" cy="3927475"/>
+            <wp:effectExtent l="0" t="0" r="0" b="0"/>
+            <wp:docPr id="1850598251" name="Picture 1"/>
+            <wp:cNvGraphicFramePr>
+              <a:graphicFrameLocks xmlns:a="http://schemas.openxmlformats.org/drawingml/2006/main" noChangeAspect="1"/>
+            </wp:cNvGraphicFramePr>
+            <a:graphic xmlns:a="http://schemas.openxmlformats.org/drawingml/2006/main">
+              <a:graphicData uri="http://schemas.openxmlformats.org/drawingml/2006/picture">
+                <pic:pic xmlns:pic="http://schemas.openxmlformats.org/drawingml/2006/picture">
+                  <pic:nvPicPr>
+                    <pic:cNvPr id="1850598251" name="Picture 1850598251"/>
+                    <pic:cNvPicPr/>
+                  </pic:nvPicPr>
+                  <pic:blipFill>
+                    <a:blip r:embed="rId12" cstate="print">
+                      <a:extLst>
+                        <a:ext uri="{28A0092B-C50C-407E-A947-70E740481C1C}">
+                          <a14:useLocalDpi xmlns:a14="http://schemas.microsoft.com/office/drawing/2010/main" val="0"/>
+                        </a:ext>
+                      </a:extLst>
+                    </a:blip>
+                    <a:stretch>
+                      <a:fillRect/>
+                    </a:stretch>
+                  </pic:blipFill>
+                  <pic:spPr>
+                    <a:xfrm>
+                      <a:off x="0" y="0"/>
+                      <a:ext cx="6659435" cy="3929911"/>
+                    </a:xfrm>
+                    <a:prstGeom prst="rect">
+                      <a:avLst/>
+                    </a:prstGeom>
+                  </pic:spPr>
+                </pic:pic>
+              </a:graphicData>
+            </a:graphic>
+          </wp:inline>
+        </w:drawing>
+      </w:r>
     </w:p>
     <w:p>
       <w:pPr>
@@ -2176,7 +2230,6 @@
         <w:rPr>
           <w:szCs w:val="22"/>
         </w:rPr>
-        <w:lastRenderedPageBreak/>
         <w:t>Managing returned resources from attendees</w:t>
       </w:r>
     </w:p>
@@ -2368,14 +2421,12 @@
         </w:rPr>
         <w:t xml:space="preserve">Viewing the </w:t>
       </w:r>
-      <w:proofErr w:type="gramStart"/>
       <w:r>
         <w:rPr>
           <w:szCs w:val="22"/>
         </w:rPr>
-        <w:t>events</w:t>
-      </w:r>
-      <w:proofErr w:type="gramEnd"/>
+        <w:t>events,</w:t>
+      </w:r>
       <w:r>
         <w:rPr>
           <w:szCs w:val="22"/>
@@ -2436,6 +2487,15 @@
         </w:rPr>
         <w:t>Searching for specific events</w:t>
       </w:r>
+    </w:p>
+    <w:p>
+      <w:pPr>
+        <w:pStyle w:val="BodyText"/>
+        <w:ind w:left="0"/>
+        <w:rPr>
+          <w:szCs w:val="22"/>
+        </w:rPr>
+      </w:pPr>
     </w:p>
     <w:p>
       <w:pPr>
@@ -2460,6 +2520,7 @@
         <w:ind w:hanging="361"/>
       </w:pPr>
       <w:r>
+        <w:lastRenderedPageBreak/>
         <w:t>Operating</w:t>
       </w:r>
       <w:r>
@@ -4531,7 +4592,6 @@
         <w:jc w:val="both"/>
       </w:pPr>
       <w:r>
-        <w:lastRenderedPageBreak/>
         <w:t>This</w:t>
       </w:r>
       <w:r>
@@ -4965,7 +5025,15 @@
           <w:b w:val="0"/>
           <w:bCs w:val="0"/>
         </w:rPr>
-        <w:t>The Event Management system incorporates vital event details, such as names, descriptions, dates, and locations. Seamless attendee management relies on essential attendee data, encompassing names, contact information, preferences, and registration history. For secure and transparent financial processes, the system manages financial transactions data, including payment information, transaction history, and receipts. Effective event promotion is supported through promotional data, integrating social media, discounts, and marketing campaign details. Additionally, the system prioritizes security data, covering user authentication, access logs, and encryption keys, to safeguard sensitive information. Collectively, these data elements constitute the foundation of the system, empowering organizers to create, manage, and promote events while ensuring the security and privacy of all stakeholders involved.</w:t>
+        <w:t xml:space="preserve">The Event Management system incorporates vital event details, such as names, descriptions, dates, and locations. Seamless attendee management relies on essential attendee data, encompassing names, contact information, preferences, and registration history. For secure and transparent financial processes, the system manages financial transactions data, including payment information, transaction </w:t>
+      </w:r>
+      <w:r>
+        <w:rPr>
+          <w:b w:val="0"/>
+          <w:bCs w:val="0"/>
+        </w:rPr>
+        <w:lastRenderedPageBreak/>
+        <w:t>history, and receipts. Effective event promotion is supported through promotional data, integrating social media, discounts, and marketing campaign details. Additionally, the system prioritizes security data, covering user authentication, access logs, and encryption keys, to safeguard sensitive information. Collectively, these data elements constitute the foundation of the system, empowering organizers to create, manage, and promote events while ensuring the security and privacy of all stakeholders involved.</w:t>
       </w:r>
     </w:p>
     <w:p>
@@ -5790,7 +5858,6 @@
         <w:jc w:val="both"/>
       </w:pPr>
       <w:r>
-        <w:lastRenderedPageBreak/>
         <w:t>The Categories view displays various event categories and grants administrators the ability to add, edit, or delete event categories from the list.</w:t>
       </w:r>
     </w:p>
@@ -5999,10 +6066,7 @@
         <w:t xml:space="preserve">The envisioned event management system, slated for development, is intended to serve as the primary performance tool across various university campuses, interacting with university staff and students. Therefore, it is imperative that the database efficiently fulfills all the specified requirements outlined by the </w:t>
       </w:r>
       <w:r>
-        <w:t>organizer</w:t>
-      </w:r>
-      <w:r>
-        <w:t>.</w:t>
+        <w:t>organizer.</w:t>
       </w:r>
     </w:p>
     <w:p>
@@ -7860,7 +7924,6 @@
         <w:rPr>
           <w:sz w:val="24"/>
         </w:rPr>
-        <w:lastRenderedPageBreak/>
         <w:t>friendly</w:t>
       </w:r>
       <w:r>
@@ -8058,6 +8121,19 @@
     <w:p>
       <w:pPr>
         <w:pStyle w:val="Heading2"/>
+        <w:tabs>
+          <w:tab w:val="left" w:pos="1201"/>
+        </w:tabs>
+        <w:ind w:firstLine="0"/>
+        <w:rPr>
+          <w:b w:val="0"/>
+          <w:bCs w:val="0"/>
+        </w:rPr>
+      </w:pPr>
+    </w:p>
+    <w:p>
+      <w:pPr>
+        <w:pStyle w:val="Heading2"/>
         <w:numPr>
           <w:ilvl w:val="1"/>
           <w:numId w:val="2"/>
@@ -8097,7 +8173,15 @@
           <w:b w:val="0"/>
           <w:bCs w:val="0"/>
         </w:rPr>
-        <w:t>Users of the Event Management System necessitate an intuitive platform equipped with tools for effortless event creation, seamless attendee registration management, and a comprehensive ticketing system. Event organizers specifically require promotional tools, analytics for attendee insights, and robust security controls. Attendees are looking for a user-friendly registration process, transparent ticket purchasing, and mobile accessibility. System administrators, on the other hand, require user management tools, robust security measures, regular data backups, compliance checks, and responsive support services. The system must effectively facilitate event promotion, streamline attendee interactions, and ensure secure and user-friendly experiences for all stakeholders.</w:t>
+        <w:t xml:space="preserve">Users of the Event Management System necessitate an intuitive platform equipped with tools for effortless event creation, seamless attendee registration management, and a comprehensive ticketing </w:t>
+      </w:r>
+      <w:r>
+        <w:rPr>
+          <w:b w:val="0"/>
+          <w:bCs w:val="0"/>
+        </w:rPr>
+        <w:lastRenderedPageBreak/>
+        <w:t>system. Event organizers specifically require promotional tools, analytics for attendee insights, and robust security controls. Attendees are looking for a user-friendly registration process, transparent ticket purchasing, and mobile accessibility. System administrators, on the other hand, require user management tools, robust security measures, regular data backups, compliance checks, and responsive support services. The system must effectively facilitate event promotion, streamline attendee interactions, and ensure secure and user-friendly experiences for all stakeholders.</w:t>
       </w:r>
     </w:p>
     <w:p>
@@ -8312,14 +8396,12 @@
         </w:rPr>
         <w:t xml:space="preserve"> </w:t>
       </w:r>
-      <w:proofErr w:type="gramStart"/>
-      <w:r>
-        <w:rPr>
-          <w:sz w:val="24"/>
-        </w:rPr>
-        <w:t>i.e.</w:t>
-      </w:r>
-      <w:proofErr w:type="gramEnd"/>
+      <w:r>
+        <w:rPr>
+          <w:sz w:val="24"/>
+        </w:rPr>
+        <w:t>i.e.,</w:t>
+      </w:r>
       <w:r>
         <w:rPr>
           <w:spacing w:val="7"/>
@@ -8557,14 +8639,12 @@
         </w:rPr>
         <w:t xml:space="preserve"> </w:t>
       </w:r>
-      <w:proofErr w:type="gramStart"/>
-      <w:r>
-        <w:rPr>
-          <w:sz w:val="24"/>
-        </w:rPr>
-        <w:t>i.e.</w:t>
-      </w:r>
-      <w:proofErr w:type="gramEnd"/>
+      <w:r>
+        <w:rPr>
+          <w:sz w:val="24"/>
+        </w:rPr>
+        <w:t>i.e.,</w:t>
+      </w:r>
       <w:r>
         <w:rPr>
           <w:spacing w:val="-1"/>
@@ -8776,14 +8856,12 @@
         </w:rPr>
         <w:t xml:space="preserve"> </w:t>
       </w:r>
-      <w:proofErr w:type="gramStart"/>
-      <w:r>
-        <w:rPr>
-          <w:sz w:val="24"/>
-        </w:rPr>
-        <w:t>i.e.</w:t>
-      </w:r>
-      <w:proofErr w:type="gramEnd"/>
+      <w:r>
+        <w:rPr>
+          <w:sz w:val="24"/>
+        </w:rPr>
+        <w:t>i.e.,</w:t>
+      </w:r>
       <w:r>
         <w:rPr>
           <w:spacing w:val="1"/>
@@ -8878,14 +8956,12 @@
         </w:rPr>
         <w:t xml:space="preserve"> </w:t>
       </w:r>
-      <w:proofErr w:type="gramStart"/>
-      <w:r>
-        <w:rPr>
-          <w:sz w:val="24"/>
-        </w:rPr>
-        <w:t>i.e.</w:t>
-      </w:r>
-      <w:proofErr w:type="gramEnd"/>
+      <w:r>
+        <w:rPr>
+          <w:sz w:val="24"/>
+        </w:rPr>
+        <w:t>i.e.,</w:t>
+      </w:r>
       <w:r>
         <w:rPr>
           <w:spacing w:val="-1"/>
@@ -10905,6 +10981,7 @@
           <w:sz w:val="24"/>
           <w:u w:val="single"/>
         </w:rPr>
+        <w:lastRenderedPageBreak/>
         <w:t>Use</w:t>
       </w:r>
       <w:r>
@@ -11381,21 +11458,55 @@
     <w:p>
       <w:pPr>
         <w:pStyle w:val="BodyText"/>
-        <w:ind w:left="0"/>
-        <w:rPr>
-          <w:sz w:val="20"/>
-        </w:rPr>
-      </w:pPr>
-    </w:p>
-    <w:p>
-      <w:pPr>
-        <w:pStyle w:val="BodyText"/>
         <w:spacing w:before="9"/>
         <w:ind w:left="0"/>
+        <w:jc w:val="center"/>
         <w:rPr>
           <w:sz w:val="29"/>
         </w:rPr>
       </w:pPr>
+      <w:r>
+        <w:rPr>
+          <w:noProof/>
+          <w:sz w:val="29"/>
+        </w:rPr>
+        <w:lastRenderedPageBreak/>
+        <w:drawing>
+          <wp:inline distT="0" distB="0" distL="0" distR="0" wp14:anchorId="6FCB9195" wp14:editId="514CB506">
+            <wp:extent cx="6397551" cy="8507896"/>
+            <wp:effectExtent l="0" t="0" r="3810" b="7620"/>
+            <wp:docPr id="605636459" name="Picture 1"/>
+            <wp:cNvGraphicFramePr>
+              <a:graphicFrameLocks xmlns:a="http://schemas.openxmlformats.org/drawingml/2006/main" noChangeAspect="1"/>
+            </wp:cNvGraphicFramePr>
+            <a:graphic xmlns:a="http://schemas.openxmlformats.org/drawingml/2006/main">
+              <a:graphicData uri="http://schemas.openxmlformats.org/drawingml/2006/picture">
+                <pic:pic xmlns:pic="http://schemas.openxmlformats.org/drawingml/2006/picture">
+                  <pic:nvPicPr>
+                    <pic:cNvPr id="605636459" name=""/>
+                    <pic:cNvPicPr/>
+                  </pic:nvPicPr>
+                  <pic:blipFill>
+                    <a:blip r:embed="rId13"/>
+                    <a:stretch>
+                      <a:fillRect/>
+                    </a:stretch>
+                  </pic:blipFill>
+                  <pic:spPr>
+                    <a:xfrm>
+                      <a:off x="0" y="0"/>
+                      <a:ext cx="6422616" cy="8541229"/>
+                    </a:xfrm>
+                    <a:prstGeom prst="rect">
+                      <a:avLst/>
+                    </a:prstGeom>
+                  </pic:spPr>
+                </pic:pic>
+              </a:graphicData>
+            </a:graphic>
+          </wp:inline>
+        </w:drawing>
+      </w:r>
     </w:p>
     <w:sectPr>
       <w:pgSz w:w="12240" w:h="15840"/>
@@ -13172,4 +13283,16 @@
   <a:objectDefaults/>
   <a:extraClrSchemeLst/>
 </a:theme>
+</file>
+
+<file path=customXml/item1.xml><?xml version="1.0" encoding="utf-8"?>
+<b:Sources xmlns:b="http://schemas.openxmlformats.org/officeDocument/2006/bibliography" xmlns="http://schemas.openxmlformats.org/officeDocument/2006/bibliography" SelectedStyle="\APASixthEditionOfficeOnline.xsl" StyleName="APA" Version="6"/>
+</file>
+
+<file path=customXml/itemProps1.xml><?xml version="1.0" encoding="utf-8"?>
+<ds:datastoreItem xmlns:ds="http://schemas.openxmlformats.org/officeDocument/2006/customXml" ds:itemID="{780924AB-E5CE-4569-8B4D-47DEC5650097}">
+  <ds:schemaRefs>
+    <ds:schemaRef ds:uri="http://schemas.openxmlformats.org/officeDocument/2006/bibliography"/>
+  </ds:schemaRefs>
+</ds:datastoreItem>
 </file>
</xml_diff>